<commit_message>
Converted 20250528 to docx
</commit_message>
<xml_diff>
--- a/shex/custom.docx
+++ b/shex/custom.docx
@@ -158,12 +158,35 @@
         <w:rPr>
           <w:rStyle w:val="VerbatimChar"/>
         </w:rPr>
-        <w:t xml:space="preserve"> Verbatim Char </w:t>
-      </w:r>
-      <w:r>
-        <w:t xml:space="preserve"> .   </w:t>
-      </w:r>
-      <w:hyperlink r:id="rId7">
+        <w:t xml:space="preserve"> </w:t>
+      </w:r>
+      <w:r>
+        <w:rPr>
+          <w:rStyle w:val="VerbatimChar"/>
+        </w:rPr>
+        <w:t>Verbatim</w:t>
+      </w:r>
+      <w:r>
+        <w:rPr>
+          <w:rStyle w:val="VerbatimChar"/>
+        </w:rPr>
+        <w:t xml:space="preserve"> </w:t>
+      </w:r>
+      <w:proofErr w:type="gramStart"/>
+      <w:r>
+        <w:rPr>
+          <w:rStyle w:val="VerbatimChar"/>
+        </w:rPr>
+        <w:t xml:space="preserve">Char </w:t>
+      </w:r>
+      <w:r>
+        <w:t xml:space="preserve"> .</w:t>
+      </w:r>
+      <w:proofErr w:type="gramEnd"/>
+      <w:r>
+        <w:t xml:space="preserve">   </w:t>
+      </w:r>
+      <w:hyperlink r:id="rId8">
         <w:r>
           <w:rPr>
             <w:rStyle w:val="Hyperlink"/>
@@ -308,12 +331,12 @@
       </w:r>
     </w:p>
     <w:sectPr>
-      <w:headerReference w:type="even" r:id="rId8"/>
-      <w:headerReference w:type="default" r:id="rId9"/>
-      <w:footerReference w:type="even" r:id="rId10"/>
-      <w:footerReference w:type="default" r:id="rId11"/>
-      <w:headerReference w:type="first" r:id="rId12"/>
-      <w:footerReference w:type="first" r:id="rId13"/>
+      <w:headerReference w:type="even" r:id="rId9"/>
+      <w:headerReference w:type="default" r:id="rId10"/>
+      <w:footerReference w:type="even" r:id="rId11"/>
+      <w:footerReference w:type="default" r:id="rId12"/>
+      <w:headerReference w:type="first" r:id="rId13"/>
+      <w:footerReference w:type="first" r:id="rId14"/>
       <w:footnotePr>
         <w:numRestart w:val="eachSect"/>
       </w:footnotePr>
@@ -394,16 +417,8 @@
       <w:rPr>
         <w:rStyle w:val="PageNumber"/>
       </w:rPr>
-      <w:t>vi</w:t>
+      <w:t>vii</w:t>
     </w:r>
-    <w:proofErr w:type="spellStart"/>
-    <w:r>
-      <w:rPr>
-        <w:rStyle w:val="PageNumber"/>
-      </w:rPr>
-      <w:t>i</w:t>
-    </w:r>
-    <w:proofErr w:type="spellEnd"/>
     <w:r>
       <w:rPr>
         <w:rStyle w:val="PageNumber"/>
@@ -505,12 +520,14 @@
     <w:r>
       <w:t>/D</w:t>
     </w:r>
+    <w:proofErr w:type="gramStart"/>
     <w:r>
       <w:t>1</w:t>
     </w:r>
     <w:r>
       <w:t xml:space="preserve">,   </w:t>
     </w:r>
+    <w:proofErr w:type="gramEnd"/>
     <w:r>
       <w:t>2025</w:t>
     </w:r>
@@ -523,20 +540,30 @@
       <w:t>Draft &lt;</w:t>
     </w:r>
     <w:proofErr w:type="spellStart"/>
+    <w:proofErr w:type="gramStart"/>
     <w:r>
       <w:t>Gde</w:t>
     </w:r>
     <w:proofErr w:type="spellEnd"/>
     <w:r>
-      <w:t xml:space="preserve">./Rec. </w:t>
+      <w:t>./</w:t>
+    </w:r>
+    <w:proofErr w:type="gramEnd"/>
+    <w:r>
+      <w:t xml:space="preserve">Rec. </w:t>
     </w:r>
     <w:proofErr w:type="spellStart"/>
+    <w:proofErr w:type="gramStart"/>
     <w:r>
       <w:t>Prac</w:t>
     </w:r>
     <w:proofErr w:type="spellEnd"/>
     <w:r>
-      <w:t xml:space="preserve">./Std.&gt; for </w:t>
+      <w:t>./</w:t>
+    </w:r>
+    <w:proofErr w:type="gramEnd"/>
+    <w:r>
+      <w:t xml:space="preserve">Std.&gt; for </w:t>
     </w:r>
     <w:r>
       <w:t>Standard for Shape Expression Schemas</w:t>
@@ -1136,6 +1163,7 @@
   <w:style w:type="character" w:default="1" w:styleId="DefaultParagraphFont">
     <w:name w:val="Default Paragraph Font"/>
     <w:uiPriority w:val="1"/>
+    <w:semiHidden/>
     <w:unhideWhenUsed/>
   </w:style>
   <w:style w:type="table" w:default="1" w:styleId="TableNormal">
@@ -1559,9 +1587,10 @@
   <w:style w:type="character" w:customStyle="1" w:styleId="VerbatimChar">
     <w:name w:val="Verbatim Char"/>
     <w:basedOn w:val="CaptionChar"/>
+    <w:rsid w:val="003521F7"/>
     <w:rPr>
       <w:rFonts w:ascii="Consolas" w:hAnsi="Consolas"/>
-      <w:sz w:val="22"/>
+      <w:sz w:val="18"/>
     </w:rPr>
   </w:style>
   <w:style w:type="character" w:customStyle="1" w:styleId="SectionNumber">
@@ -1968,4 +1997,16 @@
     </a:ext>
   </a:extLst>
 </a:theme>
+</file>
+
+<file path=customXml/item1.xml><?xml version="1.0" encoding="utf-8"?>
+<b:Sources xmlns:b="http://schemas.openxmlformats.org/officeDocument/2006/bibliography" xmlns="http://schemas.openxmlformats.org/officeDocument/2006/bibliography" SelectedStyle="\ABNT_Author.XSL" StyleName="ABNT NBR 6023:2002*" Version="1"/>
+</file>
+
+<file path=customXml/itemProps1.xml><?xml version="1.0" encoding="utf-8"?>
+<ds:datastoreItem xmlns:ds="http://schemas.openxmlformats.org/officeDocument/2006/customXml" ds:itemID="{7155C676-89F2-4037-8584-B5B50713AA0A}">
+  <ds:schemaRefs>
+    <ds:schemaRef ds:uri="http://schemas.openxmlformats.org/officeDocument/2006/bibliography"/>
+  </ds:schemaRefs>
+</ds:datastoreItem>
 </file>
</xml_diff>